<commit_message>
add comment under abstract content
</commit_message>
<xml_diff>
--- a/survey data.docx
+++ b/survey data.docx
@@ -1,30 +1,73 @@
 
 <file path=word/document.xml><?xml version="1.0" encoding="utf-8"?>
-<w:document xmlns:wpc="http://schemas.microsoft.com/office/word/2010/wordprocessingCanvas" xmlns:mc="http://schemas.openxmlformats.org/markup-compatibility/2006" xmlns:o="urn:schemas-microsoft-com:office:office" xmlns:r="http://schemas.openxmlformats.org/officeDocument/2006/relationships" xmlns:m="http://schemas.openxmlformats.org/officeDocument/2006/math" xmlns:v="urn:schemas-microsoft-com:vml" xmlns:wp14="http://schemas.microsoft.com/office/word/2010/wordprocessingDrawing" xmlns:wp="http://schemas.openxmlformats.org/drawingml/2006/wordprocessingDrawing" xmlns:w10="urn:schemas-microsoft-com:office:word" xmlns:w="http://schemas.openxmlformats.org/wordprocessingml/2006/main" xmlns:w14="http://schemas.microsoft.com/office/word/2010/wordml" xmlns:w15="http://schemas.microsoft.com/office/word/2012/wordml" xmlns:wpg="http://schemas.microsoft.com/office/word/2010/wordprocessingGroup" xmlns:wpi="http://schemas.microsoft.com/office/word/2010/wordprocessingInk" xmlns:wne="http://schemas.microsoft.com/office/word/2006/wordml" xmlns:wps="http://schemas.microsoft.com/office/word/2010/wordprocessingShape" mc:Ignorable="w14 w15 wp14">
+<w:document xmlns:o="urn:schemas-microsoft-com:office:office" xmlns:r="http://schemas.openxmlformats.org/officeDocument/2006/relationships" xmlns:v="urn:schemas-microsoft-com:vml" xmlns:w="http://schemas.openxmlformats.org/wordprocessingml/2006/main" xmlns:w10="urn:schemas-microsoft-com:office:word" xmlns:wp="http://schemas.openxmlformats.org/drawingml/2006/wordprocessingDrawing" xmlns:wps="http://schemas.microsoft.com/office/word/2010/wordprocessingShape" xmlns:wpg="http://schemas.microsoft.com/office/word/2010/wordprocessingGroup" xmlns:mc="http://schemas.openxmlformats.org/markup-compatibility/2006" xmlns:wp14="http://schemas.microsoft.com/office/word/2010/wordprocessingDrawing" xmlns:w14="http://schemas.microsoft.com/office/word/2010/wordml" xmlns:w15="http://schemas.microsoft.com/office/word/2012/wordml" mc:Ignorable="w14 wp14 w15">
   <w:body>
     <w:p>
       <w:pPr>
-        <w:rPr>
-          <w:rFonts w:asciiTheme="majorBidi" w:hAnsiTheme="majorBidi" w:cstheme="majorBidi"/>
-          <w:b/>
-          <w:bCs/>
-          <w:sz w:val="32"/>
-          <w:szCs w:val="32"/>
-        </w:rPr>
-      </w:pPr>
-      <w:r>
-        <w:rPr>
-          <w:rFonts w:asciiTheme="majorBidi" w:hAnsiTheme="majorBidi" w:cstheme="majorBidi"/>
-          <w:noProof/>
-        </w:rPr>
+        <w:pStyle w:val="Normal"/>
+        <w:rPr>
+          <w:rFonts w:ascii="Times New Roman" w:hAnsi="Times New Roman" w:cs="Times New Roman" w:asciiTheme="majorBidi" w:cstheme="majorBidi" w:hAnsiTheme="majorBidi"/>
+          <w:b/>
+          <w:b/>
+          <w:bCs/>
+          <w:sz w:val="32"/>
+          <w:szCs w:val="32"/>
+        </w:rPr>
+      </w:pPr>
+      <w:r>
         <w:drawing>
-          <wp:anchor distT="0" distB="0" distL="114300" distR="114300" simplePos="0" relativeHeight="251660288" behindDoc="0" locked="0" layoutInCell="1" allowOverlap="1" wp14:anchorId="3E19E3D6" wp14:editId="02465CD1">
+          <wp:anchor behindDoc="0" distT="0" distB="0" distL="114300" distR="114300" simplePos="0" locked="0" layoutInCell="0" allowOverlap="1" relativeHeight="2">
+            <wp:simplePos x="0" y="0"/>
+            <wp:positionH relativeFrom="column">
+              <wp:posOffset>-740410</wp:posOffset>
+            </wp:positionH>
+            <wp:positionV relativeFrom="paragraph">
+              <wp:posOffset>-635</wp:posOffset>
+            </wp:positionV>
+            <wp:extent cx="1797050" cy="1295400"/>
+            <wp:effectExtent l="0" t="0" r="0" b="0"/>
+            <wp:wrapSquare wrapText="bothSides"/>
+            <wp:docPr id="1" name="Picture 1" descr="Shape, engineering drawing&#10;&#10;Description automatically generated"/>
+            <wp:cNvGraphicFramePr>
+              <a:graphicFrameLocks xmlns:a="http://schemas.openxmlformats.org/drawingml/2006/main" noChangeAspect="1"/>
+            </wp:cNvGraphicFramePr>
+            <a:graphic xmlns:a="http://schemas.openxmlformats.org/drawingml/2006/main">
+              <a:graphicData uri="http://schemas.openxmlformats.org/drawingml/2006/picture">
+                <pic:pic xmlns:pic="http://schemas.openxmlformats.org/drawingml/2006/picture">
+                  <pic:nvPicPr>
+                    <pic:cNvPr id="1" name="Picture 1" descr="Shape, engineering drawing&#10;&#10;Description automatically generated"/>
+                    <pic:cNvPicPr>
+                      <a:picLocks noChangeAspect="1" noChangeArrowheads="1"/>
+                    </pic:cNvPicPr>
+                  </pic:nvPicPr>
+                  <pic:blipFill>
+                    <a:blip r:embed="rId2"/>
+                    <a:stretch>
+                      <a:fillRect/>
+                    </a:stretch>
+                  </pic:blipFill>
+                  <pic:spPr bwMode="auto">
+                    <a:xfrm>
+                      <a:off x="0" y="0"/>
+                      <a:ext cx="1797050" cy="1295400"/>
+                    </a:xfrm>
+                    <a:prstGeom prst="rect">
+                      <a:avLst/>
+                    </a:prstGeom>
+                  </pic:spPr>
+                </pic:pic>
+              </a:graphicData>
+            </a:graphic>
+          </wp:anchor>
+        </w:drawing>
+        <w:drawing>
+          <wp:anchor behindDoc="0" distT="0" distB="0" distL="114300" distR="114300" simplePos="0" locked="0" layoutInCell="0" allowOverlap="1" relativeHeight="3">
             <wp:simplePos x="0" y="0"/>
             <wp:positionH relativeFrom="column">
               <wp:posOffset>5049520</wp:posOffset>
             </wp:positionH>
             <wp:positionV relativeFrom="paragraph">
-              <wp:posOffset>75</wp:posOffset>
+              <wp:posOffset>635</wp:posOffset>
             </wp:positionV>
             <wp:extent cx="1646555" cy="1295400"/>
             <wp:effectExtent l="0" t="0" r="0" b="0"/>
@@ -38,21 +81,17 @@
                 <pic:pic xmlns:pic="http://schemas.openxmlformats.org/drawingml/2006/picture">
                   <pic:nvPicPr>
                     <pic:cNvPr id="2" name="Picture 2" descr="A picture containing text, clipart&#10;&#10;Description automatically generated"/>
-                    <pic:cNvPicPr/>
+                    <pic:cNvPicPr>
+                      <a:picLocks noChangeAspect="1" noChangeArrowheads="1"/>
+                    </pic:cNvPicPr>
                   </pic:nvPicPr>
                   <pic:blipFill>
-                    <a:blip r:embed="rId5">
-                      <a:extLst>
-                        <a:ext uri="{28A0092B-C50C-407E-A947-70E740481C1C}">
-                          <a14:useLocalDpi xmlns:a14="http://schemas.microsoft.com/office/drawing/2010/main" val="0"/>
-                        </a:ext>
-                      </a:extLst>
-                    </a:blip>
+                    <a:blip r:embed="rId3"/>
                     <a:stretch>
                       <a:fillRect/>
                     </a:stretch>
                   </pic:blipFill>
-                  <pic:spPr>
+                  <pic:spPr bwMode="auto">
                     <a:xfrm>
                       <a:off x="0" y="0"/>
                       <a:ext cx="1646555" cy="1295400"/>
@@ -64,85 +103,18 @@
                 </pic:pic>
               </a:graphicData>
             </a:graphic>
-            <wp14:sizeRelH relativeFrom="margin">
-              <wp14:pctWidth>0</wp14:pctWidth>
-            </wp14:sizeRelH>
-            <wp14:sizeRelV relativeFrom="margin">
-              <wp14:pctHeight>0</wp14:pctHeight>
-            </wp14:sizeRelV>
           </wp:anchor>
         </w:drawing>
       </w:r>
       <w:r>
         <w:rPr>
-          <w:rFonts w:asciiTheme="majorBidi" w:hAnsiTheme="majorBidi" w:cstheme="majorBidi"/>
-          <w:noProof/>
-        </w:rPr>
-        <w:drawing>
-          <wp:anchor distT="0" distB="0" distL="114300" distR="114300" simplePos="0" relativeHeight="251659264" behindDoc="1" locked="0" layoutInCell="1" allowOverlap="1" wp14:anchorId="606369C2" wp14:editId="60DD1B48">
-            <wp:simplePos x="0" y="0"/>
-            <wp:positionH relativeFrom="column">
-              <wp:posOffset>-740410</wp:posOffset>
-            </wp:positionH>
-            <wp:positionV relativeFrom="paragraph">
-              <wp:posOffset>-298</wp:posOffset>
-            </wp:positionV>
-            <wp:extent cx="1797050" cy="1295400"/>
-            <wp:effectExtent l="0" t="0" r="0" b="0"/>
-            <wp:wrapSquare wrapText="bothSides"/>
-            <wp:docPr id="1" name="Picture 1" descr="Shape, engineering drawing&#10;&#10;Description automatically generated"/>
-            <wp:cNvGraphicFramePr>
-              <a:graphicFrameLocks xmlns:a="http://schemas.openxmlformats.org/drawingml/2006/main" noChangeAspect="1"/>
-            </wp:cNvGraphicFramePr>
-            <a:graphic xmlns:a="http://schemas.openxmlformats.org/drawingml/2006/main">
-              <a:graphicData uri="http://schemas.openxmlformats.org/drawingml/2006/picture">
-                <pic:pic xmlns:pic="http://schemas.openxmlformats.org/drawingml/2006/picture">
-                  <pic:nvPicPr>
-                    <pic:cNvPr id="1" name="Picture 1" descr="Shape, engineering drawing&#10;&#10;Description automatically generated"/>
-                    <pic:cNvPicPr/>
-                  </pic:nvPicPr>
-                  <pic:blipFill>
-                    <a:blip r:embed="rId6" cstate="print">
-                      <a:extLst>
-                        <a:ext uri="{28A0092B-C50C-407E-A947-70E740481C1C}">
-                          <a14:useLocalDpi xmlns:a14="http://schemas.microsoft.com/office/drawing/2010/main" val="0"/>
-                        </a:ext>
-                      </a:extLst>
-                    </a:blip>
-                    <a:stretch>
-                      <a:fillRect/>
-                    </a:stretch>
-                  </pic:blipFill>
-                  <pic:spPr>
-                    <a:xfrm>
-                      <a:off x="0" y="0"/>
-                      <a:ext cx="1797050" cy="1295400"/>
-                    </a:xfrm>
-                    <a:prstGeom prst="rect">
-                      <a:avLst/>
-                    </a:prstGeom>
-                  </pic:spPr>
-                </pic:pic>
-              </a:graphicData>
-            </a:graphic>
-            <wp14:sizeRelH relativeFrom="margin">
-              <wp14:pctWidth>0</wp14:pctWidth>
-            </wp14:sizeRelH>
-            <wp14:sizeRelV relativeFrom="margin">
-              <wp14:pctHeight>0</wp14:pctHeight>
-            </wp14:sizeRelV>
-          </wp:anchor>
-        </w:drawing>
-      </w:r>
-      <w:r>
-        <w:rPr>
-          <w:rFonts w:asciiTheme="majorBidi" w:hAnsiTheme="majorBidi" w:cstheme="majorBidi"/>
+          <w:rFonts w:cs="Times New Roman" w:ascii="Times New Roman" w:hAnsi="Times New Roman" w:asciiTheme="majorBidi" w:cstheme="majorBidi" w:hAnsiTheme="majorBidi"/>
         </w:rPr>
         <w:t xml:space="preserve">                           </w:t>
       </w:r>
       <w:r>
         <w:rPr>
-          <w:rFonts w:asciiTheme="majorBidi" w:hAnsiTheme="majorBidi" w:cstheme="majorBidi"/>
+          <w:rFonts w:cs="Times New Roman" w:ascii="Times New Roman" w:hAnsi="Times New Roman" w:asciiTheme="majorBidi" w:cstheme="majorBidi" w:hAnsiTheme="majorBidi"/>
           <w:b/>
           <w:bCs/>
           <w:sz w:val="32"/>
@@ -153,18 +125,20 @@
     </w:p>
     <w:p>
       <w:pPr>
+        <w:pStyle w:val="Normal"/>
         <w:jc w:val="center"/>
         <w:rPr>
-          <w:rFonts w:asciiTheme="majorBidi" w:hAnsiTheme="majorBidi" w:cstheme="majorBidi"/>
-          <w:b/>
-          <w:bCs/>
-          <w:sz w:val="32"/>
-          <w:szCs w:val="32"/>
-        </w:rPr>
-      </w:pPr>
-      <w:r>
-        <w:rPr>
-          <w:rFonts w:asciiTheme="majorBidi" w:hAnsiTheme="majorBidi" w:cstheme="majorBidi"/>
+          <w:rFonts w:ascii="Times New Roman" w:hAnsi="Times New Roman" w:cs="Times New Roman" w:asciiTheme="majorBidi" w:cstheme="majorBidi" w:hAnsiTheme="majorBidi"/>
+          <w:b/>
+          <w:b/>
+          <w:bCs/>
+          <w:sz w:val="32"/>
+          <w:szCs w:val="32"/>
+        </w:rPr>
+      </w:pPr>
+      <w:r>
+        <w:rPr>
+          <w:rFonts w:cs="Times New Roman" w:ascii="Times New Roman" w:hAnsi="Times New Roman" w:asciiTheme="majorBidi" w:cstheme="majorBidi" w:hAnsiTheme="majorBidi"/>
           <w:b/>
           <w:bCs/>
           <w:sz w:val="32"/>
@@ -175,9 +149,11 @@
     </w:p>
     <w:p>
       <w:pPr>
+        <w:pStyle w:val="Normal"/>
         <w:jc w:val="center"/>
         <w:rPr>
-          <w:rFonts w:asciiTheme="majorBidi" w:hAnsiTheme="majorBidi" w:cstheme="majorBidi"/>
+          <w:rFonts w:ascii="Times New Roman" w:hAnsi="Times New Roman" w:cs="Times New Roman" w:asciiTheme="majorBidi" w:cstheme="majorBidi" w:hAnsiTheme="majorBidi"/>
+          <w:b/>
           <w:b/>
           <w:bCs/>
           <w:sz w:val="30"/>
@@ -186,7 +162,7 @@
       </w:pPr>
       <w:r>
         <w:rPr>
-          <w:rFonts w:asciiTheme="majorBidi" w:hAnsiTheme="majorBidi" w:cstheme="majorBidi"/>
+          <w:rFonts w:cs="Times New Roman" w:ascii="Times New Roman" w:hAnsi="Times New Roman" w:asciiTheme="majorBidi" w:cstheme="majorBidi" w:hAnsiTheme="majorBidi"/>
           <w:b/>
           <w:bCs/>
           <w:sz w:val="30"/>
@@ -197,66 +173,91 @@
     </w:p>
     <w:p>
       <w:pPr>
-        <w:rPr>
-          <w:rFonts w:asciiTheme="majorBidi" w:hAnsiTheme="majorBidi" w:cstheme="majorBidi"/>
-        </w:rPr>
-      </w:pPr>
-    </w:p>
-    <w:p>
-      <w:pPr>
-        <w:rPr>
-          <w:rFonts w:asciiTheme="majorBidi" w:hAnsiTheme="majorBidi" w:cstheme="majorBidi"/>
-        </w:rPr>
-      </w:pPr>
-    </w:p>
-    <w:p>
-      <w:pPr>
-        <w:rPr>
-          <w:rFonts w:asciiTheme="majorBidi" w:hAnsiTheme="majorBidi" w:cstheme="majorBidi"/>
-        </w:rPr>
-      </w:pPr>
-    </w:p>
-    <w:p>
-      <w:pPr>
-        <w:rPr>
-          <w:rFonts w:asciiTheme="majorBidi" w:hAnsiTheme="majorBidi" w:cstheme="majorBidi"/>
-        </w:rPr>
-      </w:pPr>
-    </w:p>
-    <w:p>
-      <w:pPr>
-        <w:rPr>
-          <w:rFonts w:asciiTheme="majorBidi" w:hAnsiTheme="majorBidi" w:cstheme="majorBidi"/>
-        </w:rPr>
-      </w:pPr>
-    </w:p>
-    <w:p>
-      <w:pPr>
-        <w:rPr>
-          <w:rStyle w:val="fontstyle01"/>
-          <w:rFonts w:asciiTheme="majorBidi" w:hAnsiTheme="majorBidi" w:cstheme="majorBidi"/>
-        </w:rPr>
-      </w:pPr>
-      <w:r>
-        <w:rPr>
-          <w:rStyle w:val="fontstyle01"/>
-          <w:rFonts w:asciiTheme="majorBidi" w:hAnsiTheme="majorBidi" w:cstheme="majorBidi"/>
-        </w:rPr>
-        <w:t xml:space="preserve">A Survey on </w:t>
-      </w:r>
-      <w:r>
-        <w:rPr>
-          <w:rStyle w:val="fontstyle01"/>
-          <w:rFonts w:asciiTheme="majorBidi" w:hAnsiTheme="majorBidi" w:cstheme="majorBidi"/>
-        </w:rPr>
-        <w:t>Datamining in Early Education</w:t>
-      </w:r>
-    </w:p>
-    <w:p>
-      <w:pPr>
+        <w:pStyle w:val="Normal"/>
+        <w:rPr>
+          <w:rFonts w:ascii="Times New Roman" w:hAnsi="Times New Roman" w:cs="Times New Roman" w:asciiTheme="majorBidi" w:cstheme="majorBidi" w:hAnsiTheme="majorBidi"/>
+        </w:rPr>
+      </w:pPr>
+      <w:r>
+        <w:rPr>
+          <w:rFonts w:cs="Times New Roman" w:cstheme="majorBidi" w:ascii="Times New Roman" w:hAnsi="Times New Roman"/>
+        </w:rPr>
+      </w:r>
+    </w:p>
+    <w:p>
+      <w:pPr>
+        <w:pStyle w:val="Normal"/>
+        <w:rPr>
+          <w:rFonts w:ascii="Times New Roman" w:hAnsi="Times New Roman" w:cs="Times New Roman" w:asciiTheme="majorBidi" w:cstheme="majorBidi" w:hAnsiTheme="majorBidi"/>
+        </w:rPr>
+      </w:pPr>
+      <w:r>
+        <w:rPr>
+          <w:rFonts w:cs="Times New Roman" w:cstheme="majorBidi" w:ascii="Times New Roman" w:hAnsi="Times New Roman"/>
+        </w:rPr>
+      </w:r>
+    </w:p>
+    <w:p>
+      <w:pPr>
+        <w:pStyle w:val="Normal"/>
+        <w:rPr>
+          <w:rFonts w:ascii="Times New Roman" w:hAnsi="Times New Roman" w:cs="Times New Roman" w:asciiTheme="majorBidi" w:cstheme="majorBidi" w:hAnsiTheme="majorBidi"/>
+        </w:rPr>
+      </w:pPr>
+      <w:r>
+        <w:rPr>
+          <w:rFonts w:cs="Times New Roman" w:cstheme="majorBidi" w:ascii="Times New Roman" w:hAnsi="Times New Roman"/>
+        </w:rPr>
+      </w:r>
+    </w:p>
+    <w:p>
+      <w:pPr>
+        <w:pStyle w:val="Normal"/>
+        <w:rPr>
+          <w:rFonts w:ascii="Times New Roman" w:hAnsi="Times New Roman" w:cs="Times New Roman" w:asciiTheme="majorBidi" w:cstheme="majorBidi" w:hAnsiTheme="majorBidi"/>
+        </w:rPr>
+      </w:pPr>
+      <w:r>
+        <w:rPr>
+          <w:rFonts w:cs="Times New Roman" w:cstheme="majorBidi" w:ascii="Times New Roman" w:hAnsi="Times New Roman"/>
+        </w:rPr>
+      </w:r>
+    </w:p>
+    <w:p>
+      <w:pPr>
+        <w:pStyle w:val="Normal"/>
+        <w:rPr>
+          <w:rFonts w:ascii="Times New Roman" w:hAnsi="Times New Roman" w:cs="Times New Roman" w:asciiTheme="majorBidi" w:cstheme="majorBidi" w:hAnsiTheme="majorBidi"/>
+        </w:rPr>
+      </w:pPr>
+      <w:r>
+        <w:rPr>
+          <w:rFonts w:cs="Times New Roman" w:cstheme="majorBidi" w:ascii="Times New Roman" w:hAnsi="Times New Roman"/>
+        </w:rPr>
+      </w:r>
+    </w:p>
+    <w:p>
+      <w:pPr>
+        <w:pStyle w:val="Normal"/>
+        <w:rPr>
+          <w:rStyle w:val="Fontstyle01"/>
+          <w:rFonts w:ascii="Times New Roman" w:hAnsi="Times New Roman" w:cs="Times New Roman" w:asciiTheme="majorBidi" w:cstheme="majorBidi" w:hAnsiTheme="majorBidi"/>
+        </w:rPr>
+      </w:pPr>
+      <w:r>
+        <w:rPr>
+          <w:rStyle w:val="Fontstyle01"/>
+          <w:rFonts w:cs="Times New Roman" w:ascii="Times New Roman" w:hAnsi="Times New Roman" w:asciiTheme="majorBidi" w:cstheme="majorBidi" w:hAnsiTheme="majorBidi"/>
+        </w:rPr>
+        <w:t>A Survey on Datamining in Early Education</w:t>
+      </w:r>
+    </w:p>
+    <w:p>
+      <w:pPr>
+        <w:pStyle w:val="Normal"/>
         <w:jc w:val="center"/>
         <w:rPr>
-          <w:rFonts w:asciiTheme="majorBidi" w:hAnsiTheme="majorBidi" w:cstheme="majorBidi"/>
+          <w:rFonts w:ascii="Times New Roman" w:hAnsi="Times New Roman" w:cs="Times New Roman" w:asciiTheme="majorBidi" w:cstheme="majorBidi" w:hAnsiTheme="majorBidi"/>
           <w:sz w:val="28"/>
           <w:szCs w:val="28"/>
           <w:lang w:val="en-GB"/>
@@ -264,7 +265,7 @@
       </w:pPr>
       <w:r>
         <w:rPr>
-          <w:rFonts w:asciiTheme="majorBidi" w:hAnsiTheme="majorBidi" w:cstheme="majorBidi"/>
+          <w:rFonts w:cs="Times New Roman" w:ascii="Times New Roman" w:hAnsi="Times New Roman" w:asciiTheme="majorBidi" w:cstheme="majorBidi" w:hAnsiTheme="majorBidi"/>
           <w:sz w:val="28"/>
           <w:szCs w:val="28"/>
           <w:lang w:val="en-GB"/>
@@ -274,20 +275,31 @@
     </w:p>
     <w:p>
       <w:pPr>
+        <w:pStyle w:val="Normal"/>
         <w:jc w:val="center"/>
         <w:rPr>
-          <w:rFonts w:asciiTheme="majorBidi" w:hAnsiTheme="majorBidi" w:cstheme="majorBidi"/>
+          <w:rFonts w:ascii="Times New Roman" w:hAnsi="Times New Roman" w:cs="Times New Roman" w:asciiTheme="majorBidi" w:cstheme="majorBidi" w:hAnsiTheme="majorBidi"/>
           <w:sz w:val="32"/>
           <w:szCs w:val="32"/>
           <w:lang w:val="en-GB"/>
         </w:rPr>
       </w:pPr>
-    </w:p>
-    <w:p>
-      <w:pPr>
+      <w:r>
+        <w:rPr>
+          <w:rFonts w:cs="Times New Roman" w:cstheme="majorBidi" w:ascii="Times New Roman" w:hAnsi="Times New Roman"/>
+          <w:sz w:val="32"/>
+          <w:szCs w:val="32"/>
+          <w:lang w:val="en-GB"/>
+        </w:rPr>
+      </w:r>
+    </w:p>
+    <w:p>
+      <w:pPr>
+        <w:pStyle w:val="Normal"/>
         <w:jc w:val="center"/>
         <w:rPr>
-          <w:rFonts w:asciiTheme="majorBidi" w:hAnsiTheme="majorBidi" w:cstheme="majorBidi"/>
+          <w:rFonts w:ascii="Times New Roman" w:hAnsi="Times New Roman" w:cs="Times New Roman" w:asciiTheme="majorBidi" w:cstheme="majorBidi" w:hAnsiTheme="majorBidi"/>
+          <w:b/>
           <w:b/>
           <w:bCs/>
           <w:sz w:val="32"/>
@@ -297,7 +309,7 @@
       </w:pPr>
       <w:r>
         <w:rPr>
-          <w:rFonts w:asciiTheme="majorBidi" w:hAnsiTheme="majorBidi" w:cstheme="majorBidi"/>
+          <w:rFonts w:cs="Times New Roman" w:ascii="Times New Roman" w:hAnsi="Times New Roman" w:asciiTheme="majorBidi" w:cstheme="majorBidi" w:hAnsiTheme="majorBidi"/>
           <w:b/>
           <w:bCs/>
           <w:sz w:val="32"/>
@@ -316,7 +328,8 @@
         </w:numPr>
         <w:jc w:val="center"/>
         <w:rPr>
-          <w:rFonts w:asciiTheme="majorBidi" w:hAnsiTheme="majorBidi" w:cstheme="majorBidi"/>
+          <w:rFonts w:ascii="Times New Roman" w:hAnsi="Times New Roman" w:cs="Times New Roman" w:asciiTheme="majorBidi" w:cstheme="majorBidi" w:hAnsiTheme="majorBidi"/>
+          <w:b/>
           <w:b/>
           <w:bCs/>
           <w:sz w:val="32"/>
@@ -326,7 +339,7 @@
       </w:pPr>
       <w:r>
         <w:rPr>
-          <w:rFonts w:asciiTheme="majorBidi" w:hAnsiTheme="majorBidi" w:cstheme="majorBidi"/>
+          <w:rFonts w:cs="Times New Roman" w:ascii="Times New Roman" w:hAnsi="Times New Roman" w:asciiTheme="majorBidi" w:cstheme="majorBidi" w:hAnsiTheme="majorBidi"/>
           <w:b/>
           <w:bCs/>
           <w:sz w:val="32"/>
@@ -345,7 +358,8 @@
         </w:numPr>
         <w:jc w:val="center"/>
         <w:rPr>
-          <w:rFonts w:asciiTheme="majorBidi" w:hAnsiTheme="majorBidi" w:cstheme="majorBidi"/>
+          <w:rFonts w:ascii="Times New Roman" w:hAnsi="Times New Roman" w:cs="Times New Roman" w:asciiTheme="majorBidi" w:cstheme="majorBidi" w:hAnsiTheme="majorBidi"/>
+          <w:b/>
           <w:b/>
           <w:bCs/>
           <w:sz w:val="32"/>
@@ -355,7 +369,7 @@
       </w:pPr>
       <w:r>
         <w:rPr>
-          <w:rFonts w:asciiTheme="majorBidi" w:hAnsiTheme="majorBidi" w:cstheme="majorBidi"/>
+          <w:rFonts w:cs="Times New Roman" w:ascii="Times New Roman" w:hAnsi="Times New Roman" w:asciiTheme="majorBidi" w:cstheme="majorBidi" w:hAnsiTheme="majorBidi"/>
           <w:b/>
           <w:bCs/>
           <w:sz w:val="32"/>
@@ -374,7 +388,8 @@
         </w:numPr>
         <w:jc w:val="center"/>
         <w:rPr>
-          <w:rFonts w:asciiTheme="majorBidi" w:hAnsiTheme="majorBidi" w:cstheme="majorBidi"/>
+          <w:rFonts w:ascii="Times New Roman" w:hAnsi="Times New Roman" w:cs="Times New Roman" w:asciiTheme="majorBidi" w:cstheme="majorBidi" w:hAnsiTheme="majorBidi"/>
+          <w:b/>
           <w:b/>
           <w:bCs/>
           <w:sz w:val="32"/>
@@ -384,7 +399,7 @@
       </w:pPr>
       <w:r>
         <w:rPr>
-          <w:rFonts w:asciiTheme="majorBidi" w:hAnsiTheme="majorBidi" w:cstheme="majorBidi"/>
+          <w:rFonts w:cs="Times New Roman" w:ascii="Times New Roman" w:hAnsi="Times New Roman" w:asciiTheme="majorBidi" w:cstheme="majorBidi" w:hAnsiTheme="majorBidi"/>
           <w:b/>
           <w:bCs/>
           <w:sz w:val="32"/>
@@ -403,7 +418,8 @@
         </w:numPr>
         <w:jc w:val="center"/>
         <w:rPr>
-          <w:rFonts w:asciiTheme="majorBidi" w:hAnsiTheme="majorBidi" w:cstheme="majorBidi"/>
+          <w:rFonts w:ascii="Times New Roman" w:hAnsi="Times New Roman" w:cs="Times New Roman" w:asciiTheme="majorBidi" w:cstheme="majorBidi" w:hAnsiTheme="majorBidi"/>
+          <w:b/>
           <w:b/>
           <w:bCs/>
           <w:color w:val="000000"/>
@@ -413,7 +429,7 @@
       </w:pPr>
       <w:r>
         <w:rPr>
-          <w:rFonts w:asciiTheme="majorBidi" w:hAnsiTheme="majorBidi" w:cstheme="majorBidi"/>
+          <w:rFonts w:cs="Times New Roman" w:ascii="Times New Roman" w:hAnsi="Times New Roman" w:asciiTheme="majorBidi" w:cstheme="majorBidi" w:hAnsiTheme="majorBidi"/>
           <w:b/>
           <w:bCs/>
           <w:sz w:val="32"/>
@@ -425,25 +441,38 @@
     </w:p>
     <w:p>
       <w:pPr>
+        <w:pStyle w:val="Normal"/>
         <w:jc w:val="center"/>
         <w:rPr>
-          <w:rFonts w:asciiTheme="majorBidi" w:hAnsiTheme="majorBidi" w:cstheme="majorBidi"/>
-        </w:rPr>
-      </w:pPr>
-    </w:p>
-    <w:p>
-      <w:pPr>
+          <w:rFonts w:ascii="Times New Roman" w:hAnsi="Times New Roman" w:cs="Times New Roman" w:asciiTheme="majorBidi" w:cstheme="majorBidi" w:hAnsiTheme="majorBidi"/>
+        </w:rPr>
+      </w:pPr>
+      <w:r>
+        <w:rPr>
+          <w:rFonts w:cs="Times New Roman" w:cstheme="majorBidi" w:ascii="Times New Roman" w:hAnsi="Times New Roman"/>
+        </w:rPr>
+      </w:r>
+    </w:p>
+    <w:p>
+      <w:pPr>
+        <w:pStyle w:val="Normal"/>
         <w:jc w:val="center"/>
         <w:rPr>
-          <w:rFonts w:asciiTheme="majorBidi" w:hAnsiTheme="majorBidi" w:cstheme="majorBidi"/>
-        </w:rPr>
-      </w:pPr>
-    </w:p>
-    <w:p>
-      <w:pPr>
+          <w:rFonts w:ascii="Times New Roman" w:hAnsi="Times New Roman" w:cs="Times New Roman" w:asciiTheme="majorBidi" w:cstheme="majorBidi" w:hAnsiTheme="majorBidi"/>
+        </w:rPr>
+      </w:pPr>
+      <w:r>
+        <w:rPr>
+          <w:rFonts w:cs="Times New Roman" w:cstheme="majorBidi" w:ascii="Times New Roman" w:hAnsi="Times New Roman"/>
+        </w:rPr>
+      </w:r>
+    </w:p>
+    <w:p>
+      <w:pPr>
+        <w:pStyle w:val="Normal"/>
         <w:jc w:val="center"/>
         <w:rPr>
-          <w:rFonts w:asciiTheme="majorBidi" w:hAnsiTheme="majorBidi" w:cstheme="majorBidi"/>
+          <w:rFonts w:ascii="Times New Roman" w:hAnsi="Times New Roman" w:cs="Times New Roman" w:asciiTheme="majorBidi" w:cstheme="majorBidi" w:hAnsiTheme="majorBidi"/>
           <w:sz w:val="44"/>
           <w:szCs w:val="44"/>
           <w:lang w:val="en-GB"/>
@@ -451,7 +480,7 @@
       </w:pPr>
       <w:r>
         <w:rPr>
-          <w:rFonts w:asciiTheme="majorBidi" w:hAnsiTheme="majorBidi" w:cstheme="majorBidi"/>
+          <w:rFonts w:cs="Times New Roman" w:ascii="Times New Roman" w:hAnsi="Times New Roman" w:asciiTheme="majorBidi" w:cstheme="majorBidi" w:hAnsiTheme="majorBidi"/>
           <w:sz w:val="44"/>
           <w:szCs w:val="44"/>
           <w:lang w:val="en-GB"/>
@@ -461,16 +490,18 @@
     </w:p>
     <w:p>
       <w:pPr>
+        <w:pStyle w:val="Normal"/>
         <w:jc w:val="center"/>
         <w:rPr>
-          <w:rFonts w:asciiTheme="majorBidi" w:hAnsiTheme="majorBidi" w:cstheme="majorBidi"/>
-          <w:b/>
-          <w:bCs/>
-        </w:rPr>
-      </w:pPr>
-      <w:r>
-        <w:rPr>
-          <w:rFonts w:asciiTheme="majorBidi" w:hAnsiTheme="majorBidi" w:cstheme="majorBidi"/>
+          <w:rFonts w:ascii="Times New Roman" w:hAnsi="Times New Roman" w:cs="Times New Roman" w:asciiTheme="majorBidi" w:cstheme="majorBidi" w:hAnsiTheme="majorBidi"/>
+          <w:b/>
+          <w:b/>
+          <w:bCs/>
+        </w:rPr>
+      </w:pPr>
+      <w:r>
+        <w:rPr>
+          <w:rFonts w:cs="Times New Roman" w:ascii="Times New Roman" w:hAnsi="Times New Roman" w:asciiTheme="majorBidi" w:cstheme="majorBidi" w:hAnsiTheme="majorBidi"/>
           <w:b/>
           <w:bCs/>
           <w:sz w:val="44"/>
@@ -482,30 +513,50 @@
     </w:p>
     <w:p>
       <w:pPr>
-        <w:rPr>
-          <w:rFonts w:asciiTheme="majorBidi" w:hAnsiTheme="majorBidi" w:cstheme="majorBidi"/>
-        </w:rPr>
-      </w:pPr>
-    </w:p>
-    <w:p>
-      <w:pPr>
-        <w:rPr>
-          <w:rFonts w:asciiTheme="majorBidi" w:hAnsiTheme="majorBidi" w:cstheme="majorBidi"/>
-        </w:rPr>
-      </w:pPr>
-    </w:p>
-    <w:p>
-      <w:pPr>
-        <w:rPr>
-          <w:rFonts w:asciiTheme="majorBidi" w:hAnsiTheme="majorBidi" w:cstheme="majorBidi"/>
-        </w:rPr>
-      </w:pPr>
-    </w:p>
-    <w:p>
-      <w:pPr>
+        <w:pStyle w:val="Normal"/>
+        <w:rPr>
+          <w:rFonts w:ascii="Times New Roman" w:hAnsi="Times New Roman" w:cs="Times New Roman" w:asciiTheme="majorBidi" w:cstheme="majorBidi" w:hAnsiTheme="majorBidi"/>
+        </w:rPr>
+      </w:pPr>
+      <w:r>
+        <w:rPr>
+          <w:rFonts w:cs="Times New Roman" w:cstheme="majorBidi" w:ascii="Times New Roman" w:hAnsi="Times New Roman"/>
+        </w:rPr>
+      </w:r>
+    </w:p>
+    <w:p>
+      <w:pPr>
+        <w:pStyle w:val="Normal"/>
+        <w:rPr>
+          <w:rFonts w:ascii="Times New Roman" w:hAnsi="Times New Roman" w:cs="Times New Roman" w:asciiTheme="majorBidi" w:cstheme="majorBidi" w:hAnsiTheme="majorBidi"/>
+        </w:rPr>
+      </w:pPr>
+      <w:r>
+        <w:rPr>
+          <w:rFonts w:cs="Times New Roman" w:cstheme="majorBidi" w:ascii="Times New Roman" w:hAnsi="Times New Roman"/>
+        </w:rPr>
+      </w:r>
+    </w:p>
+    <w:p>
+      <w:pPr>
+        <w:pStyle w:val="Normal"/>
+        <w:rPr>
+          <w:rFonts w:ascii="Times New Roman" w:hAnsi="Times New Roman" w:cs="Times New Roman" w:asciiTheme="majorBidi" w:cstheme="majorBidi" w:hAnsiTheme="majorBidi"/>
+        </w:rPr>
+      </w:pPr>
+      <w:r>
+        <w:rPr>
+          <w:rFonts w:cs="Times New Roman" w:cstheme="majorBidi" w:ascii="Times New Roman" w:hAnsi="Times New Roman"/>
+        </w:rPr>
+      </w:r>
+    </w:p>
+    <w:p>
+      <w:pPr>
+        <w:pStyle w:val="Normal"/>
         <w:jc w:val="center"/>
         <w:rPr>
-          <w:rFonts w:asciiTheme="majorBidi" w:hAnsiTheme="majorBidi" w:cstheme="majorBidi"/>
+          <w:rFonts w:ascii="Times New Roman" w:hAnsi="Times New Roman" w:cs="Times New Roman" w:asciiTheme="majorBidi" w:cstheme="majorBidi" w:hAnsiTheme="majorBidi"/>
+          <w:b/>
           <w:b/>
           <w:bCs/>
           <w:sz w:val="28"/>
@@ -514,42 +565,45 @@
       </w:pPr>
       <w:r>
         <w:rPr>
-          <w:rFonts w:asciiTheme="majorBidi" w:hAnsiTheme="majorBidi" w:cstheme="majorBidi"/>
+          <w:rFonts w:cs="Times New Roman" w:ascii="Times New Roman" w:hAnsi="Times New Roman" w:asciiTheme="majorBidi" w:cstheme="majorBidi" w:hAnsiTheme="majorBidi"/>
           <w:b/>
           <w:bCs/>
           <w:sz w:val="28"/>
           <w:szCs w:val="28"/>
         </w:rPr>
-        <w:t>202</w:t>
-      </w:r>
-      <w:r>
-        <w:rPr>
-          <w:rFonts w:asciiTheme="majorBidi" w:hAnsiTheme="majorBidi" w:cstheme="majorBidi"/>
+        <w:t>2022</w:t>
+      </w:r>
+    </w:p>
+    <w:p>
+      <w:pPr>
+        <w:pStyle w:val="Normal"/>
+        <w:jc w:val="center"/>
+        <w:rPr>
+          <w:rFonts w:ascii="Times New Roman" w:hAnsi="Times New Roman" w:cs="Times New Roman" w:asciiTheme="majorBidi" w:cstheme="majorBidi" w:hAnsiTheme="majorBidi"/>
+          <w:b/>
           <w:b/>
           <w:bCs/>
           <w:sz w:val="28"/>
           <w:szCs w:val="28"/>
         </w:rPr>
-        <w:t>2</w:t>
-      </w:r>
-    </w:p>
-    <w:p>
-      <w:pPr>
-        <w:jc w:val="center"/>
-        <w:rPr>
-          <w:rFonts w:asciiTheme="majorBidi" w:hAnsiTheme="majorBidi" w:cstheme="majorBidi"/>
+      </w:pPr>
+      <w:r>
+        <w:rPr>
+          <w:rFonts w:cs="Times New Roman" w:cstheme="majorBidi" w:ascii="Times New Roman" w:hAnsi="Times New Roman"/>
           <w:b/>
           <w:bCs/>
           <w:sz w:val="28"/>
           <w:szCs w:val="28"/>
         </w:rPr>
-      </w:pPr>
-    </w:p>
-    <w:p>
-      <w:pPr>
+      </w:r>
+    </w:p>
+    <w:p>
+      <w:pPr>
+        <w:pStyle w:val="Normal"/>
         <w:jc w:val="both"/>
         <w:rPr>
-          <w:rFonts w:asciiTheme="majorBidi" w:hAnsiTheme="majorBidi" w:cstheme="majorBidi"/>
+          <w:rFonts w:ascii="Times New Roman" w:hAnsi="Times New Roman" w:cs="Times New Roman" w:asciiTheme="majorBidi" w:cstheme="majorBidi" w:hAnsiTheme="majorBidi"/>
+          <w:b/>
           <w:b/>
           <w:bCs/>
           <w:color w:val="1F3864" w:themeColor="accent1" w:themeShade="80"/>
@@ -559,22 +613,23 @@
       </w:pPr>
       <w:r>
         <w:rPr>
-          <w:rFonts w:asciiTheme="majorBidi" w:hAnsiTheme="majorBidi" w:cstheme="majorBidi"/>
+          <w:rFonts w:cs="Times New Roman" w:ascii="Times New Roman" w:hAnsi="Times New Roman" w:asciiTheme="majorBidi" w:cstheme="majorBidi" w:hAnsiTheme="majorBidi"/>
           <w:b/>
           <w:bCs/>
           <w:color w:val="1F3864" w:themeColor="accent1" w:themeShade="80"/>
           <w:sz w:val="32"/>
           <w:szCs w:val="32"/>
         </w:rPr>
-        <w:lastRenderedPageBreak/>
         <w:t>Abstract:</w:t>
       </w:r>
     </w:p>
     <w:p>
       <w:pPr>
+        <w:pStyle w:val="Normal"/>
         <w:jc w:val="both"/>
         <w:rPr>
-          <w:rFonts w:asciiTheme="majorBidi" w:hAnsiTheme="majorBidi" w:cstheme="majorBidi"/>
+          <w:rFonts w:ascii="Times New Roman" w:hAnsi="Times New Roman" w:cs="Times New Roman" w:asciiTheme="majorBidi" w:cstheme="majorBidi" w:hAnsiTheme="majorBidi"/>
+          <w:b/>
           <w:b/>
           <w:bCs/>
           <w:color w:val="1F3864" w:themeColor="accent1" w:themeShade="80"/>
@@ -584,7 +639,7 @@
       </w:pPr>
       <w:r>
         <w:rPr>
-          <w:rFonts w:asciiTheme="majorBidi" w:hAnsiTheme="majorBidi" w:cstheme="majorBidi"/>
+          <w:rFonts w:cs="Times New Roman" w:ascii="Times New Roman" w:hAnsi="Times New Roman" w:asciiTheme="majorBidi" w:cstheme="majorBidi" w:hAnsiTheme="majorBidi"/>
           <w:b/>
           <w:bCs/>
           <w:color w:val="1F3864" w:themeColor="accent1" w:themeShade="80"/>
@@ -593,8 +648,78 @@
         </w:rPr>
         <w:t>Hghjkljhgvhchgchjblkjjn;j</w:t>
       </w:r>
+    </w:p>
+    <w:p>
+      <w:pPr>
+        <w:pStyle w:val="Normal"/>
+        <w:jc w:val="both"/>
+        <w:rPr>
+          <w:rFonts w:ascii="Times New Roman" w:hAnsi="Times New Roman" w:cs="Times New Roman" w:asciiTheme="majorBidi" w:cstheme="majorBidi" w:hAnsiTheme="majorBidi"/>
+          <w:b/>
+          <w:b/>
+          <w:bCs/>
+          <w:color w:val="1F3864" w:themeColor="accent1" w:themeShade="80"/>
+          <w:sz w:val="32"/>
+          <w:szCs w:val="32"/>
+        </w:rPr>
+      </w:pPr>
+      <w:r>
+        <w:rPr/>
+      </w:r>
+    </w:p>
+    <w:p>
+      <w:pPr>
+        <w:pStyle w:val="Normal"/>
+        <w:jc w:val="both"/>
+        <w:rPr>
+          <w:rFonts w:ascii="Times New Roman" w:hAnsi="Times New Roman" w:cs="Times New Roman" w:asciiTheme="majorBidi" w:cstheme="majorBidi" w:hAnsiTheme="majorBidi"/>
+          <w:b/>
+          <w:b/>
+          <w:bCs/>
+          <w:color w:val="1F3864" w:themeColor="accent1" w:themeShade="80"/>
+          <w:sz w:val="32"/>
+          <w:szCs w:val="32"/>
+        </w:rPr>
+      </w:pPr>
       <w:bookmarkStart w:id="0" w:name="_GoBack"/>
       <w:bookmarkEnd w:id="0"/>
+      <w:r>
+        <w:rPr>
+          <w:rFonts w:cs="Times New Roman" w:ascii="Times New Roman" w:hAnsi="Times New Roman" w:asciiTheme="majorBidi" w:cstheme="majorBidi" w:hAnsiTheme="majorBidi"/>
+          <w:b/>
+          <w:bCs/>
+          <w:color w:val="1F3864" w:themeColor="accent1" w:themeShade="80"/>
+          <w:sz w:val="32"/>
+          <w:szCs w:val="32"/>
+        </w:rPr>
+        <w:t>Add by abdelrahman:</w:t>
+      </w:r>
+    </w:p>
+    <w:p>
+      <w:pPr>
+        <w:pStyle w:val="Normal"/>
+        <w:jc w:val="both"/>
+        <w:rPr>
+          <w:i/>
+          <w:i/>
+          <w:iCs/>
+          <w:sz w:val="24"/>
+          <w:szCs w:val="24"/>
+        </w:rPr>
+      </w:pPr>
+      <w:r>
+        <w:rPr>
+          <w:rFonts w:cs="Times New Roman" w:ascii="Times New Roman" w:hAnsi="Times New Roman" w:asciiTheme="majorBidi" w:cstheme="majorBidi" w:hAnsiTheme="majorBidi"/>
+          <w:b/>
+          <w:bCs/>
+          <w:i/>
+          <w:iCs/>
+          <w:color w:val="1F3864" w:themeColor="accent1" w:themeShade="80"/>
+          <w:sz w:val="24"/>
+          <w:szCs w:val="24"/>
+        </w:rPr>
+        <w:t>this line create  by abd when show a modified  to other collaborators  .</w:t>
+      </w:r>
     </w:p>
     <w:p>
       <w:pPr>
@@ -603,10 +728,12 @@
           <w:ilvl w:val="0"/>
           <w:numId w:val="2"/>
         </w:numPr>
-        <w:spacing w:before="120" w:after="120" w:line="20" w:lineRule="atLeast"/>
+        <w:spacing w:lineRule="atLeast" w:line="20" w:before="120" w:after="120"/>
+        <w:contextualSpacing/>
         <w:jc w:val="both"/>
         <w:rPr>
-          <w:rFonts w:asciiTheme="majorBidi" w:hAnsiTheme="majorBidi" w:cstheme="majorBidi"/>
+          <w:rFonts w:ascii="Times New Roman" w:hAnsi="Times New Roman" w:cs="Times New Roman" w:asciiTheme="majorBidi" w:cstheme="majorBidi" w:hAnsiTheme="majorBidi"/>
+          <w:b/>
           <w:b/>
           <w:bCs/>
           <w:color w:val="4472C4" w:themeColor="accent1"/>
@@ -616,7 +743,7 @@
       </w:pPr>
       <w:r>
         <w:rPr>
-          <w:rFonts w:asciiTheme="majorBidi" w:hAnsiTheme="majorBidi" w:cstheme="majorBidi"/>
+          <w:rFonts w:cs="Times New Roman" w:ascii="Times New Roman" w:hAnsi="Times New Roman" w:asciiTheme="majorBidi" w:cstheme="majorBidi" w:hAnsiTheme="majorBidi"/>
           <w:b/>
           <w:bCs/>
           <w:color w:val="4472C4" w:themeColor="accent1"/>
@@ -633,53 +760,31 @@
           <w:ilvl w:val="0"/>
           <w:numId w:val="2"/>
         </w:numPr>
-        <w:spacing w:before="120" w:after="120" w:line="20" w:lineRule="atLeast"/>
+        <w:spacing w:lineRule="atLeast" w:line="20" w:before="120" w:after="120"/>
+        <w:contextualSpacing/>
         <w:jc w:val="both"/>
         <w:rPr>
-          <w:rFonts w:asciiTheme="majorBidi" w:hAnsiTheme="majorBidi" w:cstheme="majorBidi"/>
+          <w:rFonts w:ascii="Times New Roman" w:hAnsi="Times New Roman" w:cs="Times New Roman" w:asciiTheme="majorBidi" w:cstheme="majorBidi" w:hAnsiTheme="majorBidi"/>
+          <w:b/>
           <w:b/>
           <w:bCs/>
           <w:color w:val="4472C4" w:themeColor="accent1"/>
           <w:sz w:val="32"/>
           <w:szCs w:val="32"/>
-          <w:shd w:val="clear" w:color="auto" w:fill="FFFFFF"/>
-        </w:rPr>
-      </w:pPr>
-      <w:r>
-        <w:rPr>
-          <w:rFonts w:asciiTheme="majorBidi" w:hAnsiTheme="majorBidi" w:cstheme="majorBidi"/>
+          <w:shd w:fill="FFFFFF" w:val="clear"/>
+        </w:rPr>
+      </w:pPr>
+      <w:r>
+        <w:rPr>
+          <w:rFonts w:cs="Times New Roman" w:ascii="Times New Roman" w:hAnsi="Times New Roman" w:asciiTheme="majorBidi" w:cstheme="majorBidi" w:hAnsiTheme="majorBidi"/>
           <w:b/>
           <w:bCs/>
           <w:color w:val="4472C4" w:themeColor="accent1"/>
           <w:sz w:val="32"/>
           <w:szCs w:val="32"/>
-          <w:shd w:val="clear" w:color="auto" w:fill="FFFFFF"/>
-        </w:rPr>
-        <w:t xml:space="preserve">Introduction of </w:t>
-      </w:r>
-      <w:r>
-        <w:rPr>
-          <w:rFonts w:asciiTheme="majorBidi" w:hAnsiTheme="majorBidi" w:cstheme="majorBidi"/>
-          <w:b/>
-          <w:bCs/>
-          <w:color w:val="4472C4" w:themeColor="accent1"/>
-          <w:sz w:val="32"/>
-          <w:szCs w:val="32"/>
-          <w:shd w:val="clear" w:color="auto" w:fill="FFFFFF"/>
-        </w:rPr>
-        <w:t>Datamining</w:t>
-      </w:r>
-      <w:r>
-        <w:rPr>
-          <w:rFonts w:asciiTheme="majorBidi" w:hAnsiTheme="majorBidi" w:cstheme="majorBidi"/>
-          <w:b/>
-          <w:bCs/>
-          <w:color w:val="4472C4" w:themeColor="accent1"/>
-          <w:sz w:val="32"/>
-          <w:szCs w:val="32"/>
-          <w:shd w:val="clear" w:color="auto" w:fill="FFFFFF"/>
-        </w:rPr>
-        <w:t xml:space="preserve">: </w:t>
+          <w:shd w:fill="FFFFFF" w:val="clear"/>
+        </w:rPr>
+        <w:t xml:space="preserve">Introduction of Datamining: </w:t>
       </w:r>
     </w:p>
     <w:p>
@@ -689,10 +794,12 @@
           <w:ilvl w:val="0"/>
           <w:numId w:val="2"/>
         </w:numPr>
-        <w:spacing w:before="120" w:after="120" w:line="20" w:lineRule="atLeast"/>
+        <w:spacing w:lineRule="atLeast" w:line="20" w:before="120" w:after="120"/>
+        <w:contextualSpacing/>
         <w:jc w:val="both"/>
         <w:rPr>
-          <w:rFonts w:asciiTheme="majorBidi" w:hAnsiTheme="majorBidi" w:cstheme="majorBidi"/>
+          <w:rFonts w:ascii="Times New Roman" w:hAnsi="Times New Roman" w:cs="Times New Roman" w:asciiTheme="majorBidi" w:cstheme="majorBidi" w:hAnsiTheme="majorBidi"/>
+          <w:b/>
           <w:b/>
           <w:bCs/>
           <w:color w:val="4472C4" w:themeColor="accent1"/>
@@ -702,7 +809,7 @@
       </w:pPr>
       <w:r>
         <w:rPr>
-          <w:rFonts w:asciiTheme="majorBidi" w:hAnsiTheme="majorBidi" w:cstheme="majorBidi"/>
+          <w:rFonts w:cs="Times New Roman" w:ascii="Times New Roman" w:hAnsi="Times New Roman" w:asciiTheme="majorBidi" w:cstheme="majorBidi" w:hAnsiTheme="majorBidi"/>
           <w:b/>
           <w:bCs/>
           <w:color w:val="4472C4" w:themeColor="accent1"/>
@@ -712,195 +819,393 @@
         <w:t>Related works</w:t>
       </w:r>
     </w:p>
-    <w:p/>
+    <w:p>
+      <w:pPr>
+        <w:pStyle w:val="Normal"/>
+        <w:widowControl/>
+        <w:bidi w:val="0"/>
+        <w:spacing w:lineRule="auto" w:line="259" w:before="0" w:after="160"/>
+        <w:jc w:val="left"/>
+        <w:rPr/>
+      </w:pPr>
+      <w:r>
+        <w:rPr/>
+      </w:r>
+    </w:p>
     <w:sectPr>
+      <w:type w:val="nextPage"/>
       <w:pgSz w:w="12240" w:h="15840"/>
-      <w:pgMar w:top="1440" w:right="1440" w:bottom="1440" w:left="1440" w:header="720" w:footer="720" w:gutter="0"/>
-      <w:cols w:space="720"/>
-      <w:docGrid w:linePitch="360"/>
+      <w:pgMar w:left="1440" w:right="1440" w:gutter="0" w:header="0" w:top="1440" w:footer="0" w:bottom="1440"/>
+      <w:pgNumType w:fmt="decimal"/>
+      <w:formProt w:val="false"/>
+      <w:textDirection w:val="lrTb"/>
+      <w:docGrid w:type="default" w:linePitch="360" w:charSpace="4096"/>
     </w:sectPr>
   </w:body>
 </w:document>
 </file>
 
 <file path=word/numbering.xml><?xml version="1.0" encoding="utf-8"?>
-<w:numbering xmlns:wpc="http://schemas.microsoft.com/office/word/2010/wordprocessingCanvas" xmlns:mc="http://schemas.openxmlformats.org/markup-compatibility/2006" xmlns:o="urn:schemas-microsoft-com:office:office" xmlns:r="http://schemas.openxmlformats.org/officeDocument/2006/relationships" xmlns:m="http://schemas.openxmlformats.org/officeDocument/2006/math" xmlns:v="urn:schemas-microsoft-com:vml" xmlns:wp14="http://schemas.microsoft.com/office/word/2010/wordprocessingDrawing" xmlns:wp="http://schemas.openxmlformats.org/drawingml/2006/wordprocessingDrawing" xmlns:w10="urn:schemas-microsoft-com:office:word" xmlns:w="http://schemas.openxmlformats.org/wordprocessingml/2006/main" xmlns:w14="http://schemas.microsoft.com/office/word/2010/wordml" xmlns:w15="http://schemas.microsoft.com/office/word/2012/wordml" xmlns:wpg="http://schemas.microsoft.com/office/word/2010/wordprocessingGroup" xmlns:wpi="http://schemas.microsoft.com/office/word/2010/wordprocessingInk" xmlns:wne="http://schemas.microsoft.com/office/word/2006/wordml" xmlns:wps="http://schemas.microsoft.com/office/word/2010/wordprocessingShape" mc:Ignorable="w14 w15 wp14">
-  <w:abstractNum w:abstractNumId="0" w15:restartNumberingAfterBreak="0">
-    <w:nsid w:val="1E607258"/>
-    <w:multiLevelType w:val="hybridMultilevel"/>
-    <w:tmpl w:val="C692740A"/>
-    <w:lvl w:ilvl="0" w:tplc="04090015">
+<w:numbering xmlns:w="http://schemas.openxmlformats.org/wordprocessingml/2006/main" xmlns:o="urn:schemas-microsoft-com:office:office" xmlns:r="http://schemas.openxmlformats.org/officeDocument/2006/relationships" xmlns:v="urn:schemas-microsoft-com:vml" xmlns:mc="http://schemas.openxmlformats.org/markup-compatibility/2006" xmlns:w14="http://schemas.microsoft.com/office/word/2010/wordml" mc:Ignorable="w14">
+  <w:abstractNum w:abstractNumId="1">
+    <w:lvl w:ilvl="0">
+      <w:start w:val="1"/>
+      <w:numFmt w:val="decimal"/>
+      <w:lvlText w:val="%1-"/>
+      <w:lvlJc w:val="left"/>
+      <w:pPr>
+        <w:tabs>
+          <w:tab w:val="num" w:pos="0"/>
+        </w:tabs>
+        <w:ind w:left="720" w:hanging="360"/>
+      </w:pPr>
+      <w:rPr>
+        <w:sz w:val="32"/>
+        <w:b w:val="false"/>
+        <w:szCs w:val="32"/>
+        <w:bCs w:val="false"/>
+      </w:rPr>
+    </w:lvl>
+    <w:lvl w:ilvl="1">
+      <w:start w:val="1"/>
+      <w:numFmt w:val="lowerLetter"/>
+      <w:lvlText w:val="%2."/>
+      <w:lvlJc w:val="left"/>
+      <w:pPr>
+        <w:tabs>
+          <w:tab w:val="num" w:pos="0"/>
+        </w:tabs>
+        <w:ind w:left="1440" w:hanging="360"/>
+      </w:pPr>
+      <w:rPr/>
+    </w:lvl>
+    <w:lvl w:ilvl="2">
+      <w:start w:val="1"/>
+      <w:numFmt w:val="lowerRoman"/>
+      <w:lvlText w:val="%3."/>
+      <w:lvlJc w:val="right"/>
+      <w:pPr>
+        <w:tabs>
+          <w:tab w:val="num" w:pos="0"/>
+        </w:tabs>
+        <w:ind w:left="2160" w:hanging="180"/>
+      </w:pPr>
+      <w:rPr/>
+    </w:lvl>
+    <w:lvl w:ilvl="3">
+      <w:start w:val="1"/>
+      <w:numFmt w:val="decimal"/>
+      <w:lvlText w:val="%4."/>
+      <w:lvlJc w:val="left"/>
+      <w:pPr>
+        <w:tabs>
+          <w:tab w:val="num" w:pos="0"/>
+        </w:tabs>
+        <w:ind w:left="2880" w:hanging="360"/>
+      </w:pPr>
+      <w:rPr/>
+    </w:lvl>
+    <w:lvl w:ilvl="4">
+      <w:start w:val="1"/>
+      <w:numFmt w:val="lowerLetter"/>
+      <w:lvlText w:val="%5."/>
+      <w:lvlJc w:val="left"/>
+      <w:pPr>
+        <w:tabs>
+          <w:tab w:val="num" w:pos="0"/>
+        </w:tabs>
+        <w:ind w:left="3600" w:hanging="360"/>
+      </w:pPr>
+      <w:rPr/>
+    </w:lvl>
+    <w:lvl w:ilvl="5">
+      <w:start w:val="1"/>
+      <w:numFmt w:val="lowerRoman"/>
+      <w:lvlText w:val="%6."/>
+      <w:lvlJc w:val="right"/>
+      <w:pPr>
+        <w:tabs>
+          <w:tab w:val="num" w:pos="0"/>
+        </w:tabs>
+        <w:ind w:left="4320" w:hanging="180"/>
+      </w:pPr>
+      <w:rPr/>
+    </w:lvl>
+    <w:lvl w:ilvl="6">
+      <w:start w:val="1"/>
+      <w:numFmt w:val="decimal"/>
+      <w:lvlText w:val="%7."/>
+      <w:lvlJc w:val="left"/>
+      <w:pPr>
+        <w:tabs>
+          <w:tab w:val="num" w:pos="0"/>
+        </w:tabs>
+        <w:ind w:left="5040" w:hanging="360"/>
+      </w:pPr>
+      <w:rPr/>
+    </w:lvl>
+    <w:lvl w:ilvl="7">
+      <w:start w:val="1"/>
+      <w:numFmt w:val="lowerLetter"/>
+      <w:lvlText w:val="%8."/>
+      <w:lvlJc w:val="left"/>
+      <w:pPr>
+        <w:tabs>
+          <w:tab w:val="num" w:pos="0"/>
+        </w:tabs>
+        <w:ind w:left="5760" w:hanging="360"/>
+      </w:pPr>
+      <w:rPr/>
+    </w:lvl>
+    <w:lvl w:ilvl="8">
+      <w:start w:val="1"/>
+      <w:numFmt w:val="lowerRoman"/>
+      <w:lvlText w:val="%9."/>
+      <w:lvlJc w:val="right"/>
+      <w:pPr>
+        <w:tabs>
+          <w:tab w:val="num" w:pos="0"/>
+        </w:tabs>
+        <w:ind w:left="6480" w:hanging="180"/>
+      </w:pPr>
+      <w:rPr/>
+    </w:lvl>
+  </w:abstractNum>
+  <w:abstractNum w:abstractNumId="2">
+    <w:lvl w:ilvl="0">
       <w:start w:val="1"/>
       <w:numFmt w:val="upperLetter"/>
       <w:lvlText w:val="%1."/>
       <w:lvlJc w:val="left"/>
       <w:pPr>
+        <w:tabs>
+          <w:tab w:val="num" w:pos="0"/>
+        </w:tabs>
         <w:ind w:left="720" w:hanging="360"/>
       </w:pPr>
-    </w:lvl>
-    <w:lvl w:ilvl="1" w:tplc="04090019" w:tentative="1">
+      <w:rPr/>
+    </w:lvl>
+    <w:lvl w:ilvl="1">
       <w:start w:val="1"/>
       <w:numFmt w:val="lowerLetter"/>
       <w:lvlText w:val="%2."/>
       <w:lvlJc w:val="left"/>
       <w:pPr>
+        <w:tabs>
+          <w:tab w:val="num" w:pos="0"/>
+        </w:tabs>
         <w:ind w:left="1440" w:hanging="360"/>
       </w:pPr>
-    </w:lvl>
-    <w:lvl w:ilvl="2" w:tplc="0409001B" w:tentative="1">
+      <w:rPr/>
+    </w:lvl>
+    <w:lvl w:ilvl="2">
       <w:start w:val="1"/>
       <w:numFmt w:val="lowerRoman"/>
       <w:lvlText w:val="%3."/>
       <w:lvlJc w:val="right"/>
       <w:pPr>
+        <w:tabs>
+          <w:tab w:val="num" w:pos="0"/>
+        </w:tabs>
         <w:ind w:left="2160" w:hanging="180"/>
       </w:pPr>
-    </w:lvl>
-    <w:lvl w:ilvl="3" w:tplc="0409000F" w:tentative="1">
+      <w:rPr/>
+    </w:lvl>
+    <w:lvl w:ilvl="3">
       <w:start w:val="1"/>
       <w:numFmt w:val="decimal"/>
       <w:lvlText w:val="%4."/>
       <w:lvlJc w:val="left"/>
       <w:pPr>
+        <w:tabs>
+          <w:tab w:val="num" w:pos="0"/>
+        </w:tabs>
         <w:ind w:left="2880" w:hanging="360"/>
       </w:pPr>
-    </w:lvl>
-    <w:lvl w:ilvl="4" w:tplc="04090019" w:tentative="1">
+      <w:rPr/>
+    </w:lvl>
+    <w:lvl w:ilvl="4">
       <w:start w:val="1"/>
       <w:numFmt w:val="lowerLetter"/>
       <w:lvlText w:val="%5."/>
       <w:lvlJc w:val="left"/>
       <w:pPr>
+        <w:tabs>
+          <w:tab w:val="num" w:pos="0"/>
+        </w:tabs>
         <w:ind w:left="3600" w:hanging="360"/>
       </w:pPr>
-    </w:lvl>
-    <w:lvl w:ilvl="5" w:tplc="0409001B" w:tentative="1">
+      <w:rPr/>
+    </w:lvl>
+    <w:lvl w:ilvl="5">
       <w:start w:val="1"/>
       <w:numFmt w:val="lowerRoman"/>
       <w:lvlText w:val="%6."/>
       <w:lvlJc w:val="right"/>
       <w:pPr>
+        <w:tabs>
+          <w:tab w:val="num" w:pos="0"/>
+        </w:tabs>
         <w:ind w:left="4320" w:hanging="180"/>
       </w:pPr>
-    </w:lvl>
-    <w:lvl w:ilvl="6" w:tplc="0409000F" w:tentative="1">
+      <w:rPr/>
+    </w:lvl>
+    <w:lvl w:ilvl="6">
       <w:start w:val="1"/>
       <w:numFmt w:val="decimal"/>
       <w:lvlText w:val="%7."/>
       <w:lvlJc w:val="left"/>
       <w:pPr>
+        <w:tabs>
+          <w:tab w:val="num" w:pos="0"/>
+        </w:tabs>
         <w:ind w:left="5040" w:hanging="360"/>
       </w:pPr>
-    </w:lvl>
-    <w:lvl w:ilvl="7" w:tplc="04090019" w:tentative="1">
+      <w:rPr/>
+    </w:lvl>
+    <w:lvl w:ilvl="7">
       <w:start w:val="1"/>
       <w:numFmt w:val="lowerLetter"/>
       <w:lvlText w:val="%8."/>
       <w:lvlJc w:val="left"/>
       <w:pPr>
+        <w:tabs>
+          <w:tab w:val="num" w:pos="0"/>
+        </w:tabs>
         <w:ind w:left="5760" w:hanging="360"/>
       </w:pPr>
-    </w:lvl>
-    <w:lvl w:ilvl="8" w:tplc="0409001B" w:tentative="1">
+      <w:rPr/>
+    </w:lvl>
+    <w:lvl w:ilvl="8">
       <w:start w:val="1"/>
       <w:numFmt w:val="lowerRoman"/>
       <w:lvlText w:val="%9."/>
       <w:lvlJc w:val="right"/>
       <w:pPr>
+        <w:tabs>
+          <w:tab w:val="num" w:pos="0"/>
+        </w:tabs>
         <w:ind w:left="6480" w:hanging="180"/>
       </w:pPr>
+      <w:rPr/>
     </w:lvl>
   </w:abstractNum>
-  <w:abstractNum w:abstractNumId="1" w15:restartNumberingAfterBreak="0">
-    <w:nsid w:val="2D3A5179"/>
-    <w:multiLevelType w:val="hybridMultilevel"/>
-    <w:tmpl w:val="8C4A7732"/>
-    <w:lvl w:ilvl="0" w:tplc="5F04AB86">
-      <w:start w:val="1"/>
-      <w:numFmt w:val="decimal"/>
-      <w:lvlText w:val="%1-"/>
+  <w:abstractNum w:abstractNumId="3">
+    <w:lvl w:ilvl="0">
+      <w:start w:val="1"/>
+      <w:numFmt w:val="none"/>
+      <w:suff w:val="nothing"/>
+      <w:lvlText w:val=""/>
       <w:lvlJc w:val="left"/>
       <w:pPr>
-        <w:ind w:left="720" w:hanging="360"/>
-      </w:pPr>
-      <w:rPr>
-        <w:rFonts w:hint="default"/>
-        <w:b w:val="0"/>
-        <w:bCs w:val="0"/>
-        <w:sz w:val="32"/>
-        <w:szCs w:val="32"/>
-      </w:rPr>
-    </w:lvl>
-    <w:lvl w:ilvl="1" w:tplc="04090019" w:tentative="1">
-      <w:start w:val="1"/>
-      <w:numFmt w:val="lowerLetter"/>
-      <w:lvlText w:val="%2."/>
+        <w:tabs>
+          <w:tab w:val="num" w:pos="0"/>
+        </w:tabs>
+        <w:ind w:left="0" w:hanging="0"/>
+      </w:pPr>
+    </w:lvl>
+    <w:lvl w:ilvl="1">
+      <w:start w:val="1"/>
+      <w:numFmt w:val="none"/>
+      <w:suff w:val="nothing"/>
+      <w:lvlText w:val=""/>
       <w:lvlJc w:val="left"/>
       <w:pPr>
-        <w:ind w:left="1440" w:hanging="360"/>
-      </w:pPr>
-    </w:lvl>
-    <w:lvl w:ilvl="2" w:tplc="0409001B" w:tentative="1">
-      <w:start w:val="1"/>
-      <w:numFmt w:val="lowerRoman"/>
-      <w:lvlText w:val="%3."/>
-      <w:lvlJc w:val="right"/>
-      <w:pPr>
-        <w:ind w:left="2160" w:hanging="180"/>
-      </w:pPr>
-    </w:lvl>
-    <w:lvl w:ilvl="3" w:tplc="0409000F" w:tentative="1">
-      <w:start w:val="1"/>
-      <w:numFmt w:val="decimal"/>
-      <w:lvlText w:val="%4."/>
+        <w:tabs>
+          <w:tab w:val="num" w:pos="0"/>
+        </w:tabs>
+        <w:ind w:left="0" w:hanging="0"/>
+      </w:pPr>
+    </w:lvl>
+    <w:lvl w:ilvl="2">
+      <w:start w:val="1"/>
+      <w:numFmt w:val="none"/>
+      <w:suff w:val="nothing"/>
+      <w:lvlText w:val=""/>
       <w:lvlJc w:val="left"/>
       <w:pPr>
-        <w:ind w:left="2880" w:hanging="360"/>
-      </w:pPr>
-    </w:lvl>
-    <w:lvl w:ilvl="4" w:tplc="04090019" w:tentative="1">
-      <w:start w:val="1"/>
-      <w:numFmt w:val="lowerLetter"/>
-      <w:lvlText w:val="%5."/>
+        <w:tabs>
+          <w:tab w:val="num" w:pos="0"/>
+        </w:tabs>
+        <w:ind w:left="0" w:hanging="0"/>
+      </w:pPr>
+    </w:lvl>
+    <w:lvl w:ilvl="3">
+      <w:start w:val="1"/>
+      <w:numFmt w:val="none"/>
+      <w:suff w:val="nothing"/>
+      <w:lvlText w:val=""/>
       <w:lvlJc w:val="left"/>
       <w:pPr>
-        <w:ind w:left="3600" w:hanging="360"/>
-      </w:pPr>
-    </w:lvl>
-    <w:lvl w:ilvl="5" w:tplc="0409001B" w:tentative="1">
-      <w:start w:val="1"/>
-      <w:numFmt w:val="lowerRoman"/>
-      <w:lvlText w:val="%6."/>
-      <w:lvlJc w:val="right"/>
-      <w:pPr>
-        <w:ind w:left="4320" w:hanging="180"/>
-      </w:pPr>
-    </w:lvl>
-    <w:lvl w:ilvl="6" w:tplc="0409000F" w:tentative="1">
-      <w:start w:val="1"/>
-      <w:numFmt w:val="decimal"/>
-      <w:lvlText w:val="%7."/>
+        <w:tabs>
+          <w:tab w:val="num" w:pos="0"/>
+        </w:tabs>
+        <w:ind w:left="0" w:hanging="0"/>
+      </w:pPr>
+    </w:lvl>
+    <w:lvl w:ilvl="4">
+      <w:start w:val="1"/>
+      <w:numFmt w:val="none"/>
+      <w:suff w:val="nothing"/>
+      <w:lvlText w:val=""/>
       <w:lvlJc w:val="left"/>
       <w:pPr>
-        <w:ind w:left="5040" w:hanging="360"/>
-      </w:pPr>
-    </w:lvl>
-    <w:lvl w:ilvl="7" w:tplc="04090019" w:tentative="1">
-      <w:start w:val="1"/>
-      <w:numFmt w:val="lowerLetter"/>
-      <w:lvlText w:val="%8."/>
+        <w:tabs>
+          <w:tab w:val="num" w:pos="0"/>
+        </w:tabs>
+        <w:ind w:left="0" w:hanging="0"/>
+      </w:pPr>
+    </w:lvl>
+    <w:lvl w:ilvl="5">
+      <w:start w:val="1"/>
+      <w:numFmt w:val="none"/>
+      <w:suff w:val="nothing"/>
+      <w:lvlText w:val=""/>
       <w:lvlJc w:val="left"/>
       <w:pPr>
-        <w:ind w:left="5760" w:hanging="360"/>
-      </w:pPr>
-    </w:lvl>
-    <w:lvl w:ilvl="8" w:tplc="0409001B" w:tentative="1">
-      <w:start w:val="1"/>
-      <w:numFmt w:val="lowerRoman"/>
-      <w:lvlText w:val="%9."/>
-      <w:lvlJc w:val="right"/>
-      <w:pPr>
-        <w:ind w:left="6480" w:hanging="180"/>
+        <w:tabs>
+          <w:tab w:val="num" w:pos="0"/>
+        </w:tabs>
+        <w:ind w:left="0" w:hanging="0"/>
+      </w:pPr>
+    </w:lvl>
+    <w:lvl w:ilvl="6">
+      <w:start w:val="1"/>
+      <w:numFmt w:val="none"/>
+      <w:suff w:val="nothing"/>
+      <w:lvlText w:val=""/>
+      <w:lvlJc w:val="left"/>
+      <w:pPr>
+        <w:tabs>
+          <w:tab w:val="num" w:pos="0"/>
+        </w:tabs>
+        <w:ind w:left="0" w:hanging="0"/>
+      </w:pPr>
+    </w:lvl>
+    <w:lvl w:ilvl="7">
+      <w:start w:val="1"/>
+      <w:numFmt w:val="none"/>
+      <w:suff w:val="nothing"/>
+      <w:lvlText w:val=""/>
+      <w:lvlJc w:val="left"/>
+      <w:pPr>
+        <w:tabs>
+          <w:tab w:val="num" w:pos="0"/>
+        </w:tabs>
+        <w:ind w:left="0" w:hanging="0"/>
+      </w:pPr>
+    </w:lvl>
+    <w:lvl w:ilvl="8">
+      <w:start w:val="1"/>
+      <w:numFmt w:val="none"/>
+      <w:suff w:val="nothing"/>
+      <w:lvlText w:val=""/>
+      <w:lvlJc w:val="left"/>
+      <w:pPr>
+        <w:tabs>
+          <w:tab w:val="num" w:pos="0"/>
+        </w:tabs>
+        <w:ind w:left="0" w:hanging="0"/>
       </w:pPr>
     </w:lvl>
   </w:abstractNum>
@@ -908,17 +1213,20 @@
     <w:abstractNumId w:val="1"/>
   </w:num>
   <w:num w:numId="2">
-    <w:abstractNumId w:val="0"/>
+    <w:abstractNumId w:val="2"/>
+  </w:num>
+  <w:num w:numId="3">
+    <w:abstractNumId w:val="3"/>
   </w:num>
 </w:numbering>
 </file>
 
 <file path=word/styles.xml><?xml version="1.0" encoding="utf-8"?>
-<w:styles xmlns:mc="http://schemas.openxmlformats.org/markup-compatibility/2006" xmlns:r="http://schemas.openxmlformats.org/officeDocument/2006/relationships" xmlns:w="http://schemas.openxmlformats.org/wordprocessingml/2006/main" xmlns:w14="http://schemas.microsoft.com/office/word/2010/wordml" xmlns:w15="http://schemas.microsoft.com/office/word/2012/wordml" mc:Ignorable="w14 w15">
+<w:styles xmlns:w="http://schemas.openxmlformats.org/wordprocessingml/2006/main" xmlns:w14="http://schemas.microsoft.com/office/word/2010/wordml" xmlns:mc="http://schemas.openxmlformats.org/markup-compatibility/2006" mc:Ignorable="w14">
   <w:docDefaults>
     <w:rPrDefault>
       <w:rPr>
-        <w:rFonts w:asciiTheme="minorHAnsi" w:eastAsiaTheme="minorHAnsi" w:hAnsiTheme="minorHAnsi" w:cstheme="minorBidi"/>
+        <w:rFonts w:ascii="Calibri" w:hAnsi="Calibri" w:eastAsia="Calibri" w:cs="Arial" w:asciiTheme="minorHAnsi" w:cstheme="minorBidi" w:eastAsiaTheme="minorHAnsi" w:hAnsiTheme="minorHAnsi"/>
         <w:sz w:val="22"/>
         <w:szCs w:val="22"/>
         <w:lang w:val="en-US" w:eastAsia="en-US" w:bidi="ar-SA"/>
@@ -926,21 +1234,21 @@
     </w:rPrDefault>
     <w:pPrDefault>
       <w:pPr>
-        <w:spacing w:after="160" w:line="259" w:lineRule="auto"/>
+        <w:suppressAutoHyphens w:val="true"/>
       </w:pPr>
     </w:pPrDefault>
   </w:docDefaults>
   <w:latentStyles w:defLockedState="0" w:defUIPriority="99" w:defSemiHidden="0" w:defUnhideWhenUsed="0" w:defQFormat="0" w:count="371">
     <w:lsdException w:name="Normal" w:uiPriority="0" w:qFormat="1"/>
     <w:lsdException w:name="heading 1" w:uiPriority="9" w:qFormat="1"/>
-    <w:lsdException w:name="heading 2" w:semiHidden="1" w:uiPriority="9" w:unhideWhenUsed="1" w:qFormat="1"/>
-    <w:lsdException w:name="heading 3" w:semiHidden="1" w:uiPriority="9" w:unhideWhenUsed="1" w:qFormat="1"/>
-    <w:lsdException w:name="heading 4" w:semiHidden="1" w:uiPriority="9" w:unhideWhenUsed="1" w:qFormat="1"/>
-    <w:lsdException w:name="heading 5" w:semiHidden="1" w:uiPriority="9" w:unhideWhenUsed="1" w:qFormat="1"/>
-    <w:lsdException w:name="heading 6" w:semiHidden="1" w:uiPriority="9" w:unhideWhenUsed="1" w:qFormat="1"/>
-    <w:lsdException w:name="heading 7" w:semiHidden="1" w:uiPriority="9" w:unhideWhenUsed="1" w:qFormat="1"/>
-    <w:lsdException w:name="heading 8" w:semiHidden="1" w:uiPriority="9" w:unhideWhenUsed="1" w:qFormat="1"/>
-    <w:lsdException w:name="heading 9" w:semiHidden="1" w:uiPriority="9" w:unhideWhenUsed="1" w:qFormat="1"/>
+    <w:lsdException w:name="heading 2" w:uiPriority="9" w:semiHidden="1" w:unhideWhenUsed="1" w:qFormat="1"/>
+    <w:lsdException w:name="heading 3" w:uiPriority="9" w:semiHidden="1" w:unhideWhenUsed="1" w:qFormat="1"/>
+    <w:lsdException w:name="heading 4" w:uiPriority="9" w:semiHidden="1" w:unhideWhenUsed="1" w:qFormat="1"/>
+    <w:lsdException w:name="heading 5" w:uiPriority="9" w:semiHidden="1" w:unhideWhenUsed="1" w:qFormat="1"/>
+    <w:lsdException w:name="heading 6" w:uiPriority="9" w:semiHidden="1" w:unhideWhenUsed="1" w:qFormat="1"/>
+    <w:lsdException w:name="heading 7" w:uiPriority="9" w:semiHidden="1" w:unhideWhenUsed="1" w:qFormat="1"/>
+    <w:lsdException w:name="heading 8" w:uiPriority="9" w:semiHidden="1" w:unhideWhenUsed="1" w:qFormat="1"/>
+    <w:lsdException w:name="heading 9" w:uiPriority="9" w:semiHidden="1" w:unhideWhenUsed="1" w:qFormat="1"/>
     <w:lsdException w:name="index 1" w:semiHidden="1" w:unhideWhenUsed="1"/>
     <w:lsdException w:name="index 2" w:semiHidden="1" w:unhideWhenUsed="1"/>
     <w:lsdException w:name="index 3" w:semiHidden="1" w:unhideWhenUsed="1"/>
@@ -950,22 +1258,22 @@
     <w:lsdException w:name="index 7" w:semiHidden="1" w:unhideWhenUsed="1"/>
     <w:lsdException w:name="index 8" w:semiHidden="1" w:unhideWhenUsed="1"/>
     <w:lsdException w:name="index 9" w:semiHidden="1" w:unhideWhenUsed="1"/>
-    <w:lsdException w:name="toc 1" w:semiHidden="1" w:uiPriority="39" w:unhideWhenUsed="1"/>
-    <w:lsdException w:name="toc 2" w:semiHidden="1" w:uiPriority="39" w:unhideWhenUsed="1"/>
-    <w:lsdException w:name="toc 3" w:semiHidden="1" w:uiPriority="39" w:unhideWhenUsed="1"/>
-    <w:lsdException w:name="toc 4" w:semiHidden="1" w:uiPriority="39" w:unhideWhenUsed="1"/>
-    <w:lsdException w:name="toc 5" w:semiHidden="1" w:uiPriority="39" w:unhideWhenUsed="1"/>
-    <w:lsdException w:name="toc 6" w:semiHidden="1" w:uiPriority="39" w:unhideWhenUsed="1"/>
-    <w:lsdException w:name="toc 7" w:semiHidden="1" w:uiPriority="39" w:unhideWhenUsed="1"/>
-    <w:lsdException w:name="toc 8" w:semiHidden="1" w:uiPriority="39" w:unhideWhenUsed="1"/>
-    <w:lsdException w:name="toc 9" w:semiHidden="1" w:uiPriority="39" w:unhideWhenUsed="1"/>
+    <w:lsdException w:name="toc 1" w:uiPriority="39" w:semiHidden="1" w:unhideWhenUsed="1"/>
+    <w:lsdException w:name="toc 2" w:uiPriority="39" w:semiHidden="1" w:unhideWhenUsed="1"/>
+    <w:lsdException w:name="toc 3" w:uiPriority="39" w:semiHidden="1" w:unhideWhenUsed="1"/>
+    <w:lsdException w:name="toc 4" w:uiPriority="39" w:semiHidden="1" w:unhideWhenUsed="1"/>
+    <w:lsdException w:name="toc 5" w:uiPriority="39" w:semiHidden="1" w:unhideWhenUsed="1"/>
+    <w:lsdException w:name="toc 6" w:uiPriority="39" w:semiHidden="1" w:unhideWhenUsed="1"/>
+    <w:lsdException w:name="toc 7" w:uiPriority="39" w:semiHidden="1" w:unhideWhenUsed="1"/>
+    <w:lsdException w:name="toc 8" w:uiPriority="39" w:semiHidden="1" w:unhideWhenUsed="1"/>
+    <w:lsdException w:name="toc 9" w:uiPriority="39" w:semiHidden="1" w:unhideWhenUsed="1"/>
     <w:lsdException w:name="Normal Indent" w:semiHidden="1" w:unhideWhenUsed="1"/>
     <w:lsdException w:name="footnote text" w:semiHidden="1" w:unhideWhenUsed="1"/>
     <w:lsdException w:name="annotation text" w:semiHidden="1" w:unhideWhenUsed="1"/>
     <w:lsdException w:name="header" w:semiHidden="1" w:unhideWhenUsed="1"/>
     <w:lsdException w:name="footer" w:semiHidden="1" w:unhideWhenUsed="1"/>
     <w:lsdException w:name="index heading" w:semiHidden="1" w:unhideWhenUsed="1"/>
-    <w:lsdException w:name="caption" w:semiHidden="1" w:uiPriority="35" w:unhideWhenUsed="1" w:qFormat="1"/>
+    <w:lsdException w:name="caption" w:uiPriority="35" w:semiHidden="1" w:unhideWhenUsed="1" w:qFormat="1"/>
     <w:lsdException w:name="table of figures" w:semiHidden="1" w:unhideWhenUsed="1"/>
     <w:lsdException w:name="envelope address" w:semiHidden="1" w:unhideWhenUsed="1"/>
     <w:lsdException w:name="envelope return" w:semiHidden="1" w:unhideWhenUsed="1"/>
@@ -996,7 +1304,7 @@
     <w:lsdException w:name="Title" w:uiPriority="10" w:qFormat="1"/>
     <w:lsdException w:name="Closing" w:semiHidden="1" w:unhideWhenUsed="1"/>
     <w:lsdException w:name="Signature" w:semiHidden="1" w:unhideWhenUsed="1"/>
-    <w:lsdException w:name="Default Paragraph Font" w:semiHidden="1" w:uiPriority="1" w:unhideWhenUsed="1"/>
+    <w:lsdException w:name="Default Paragraph Font" w:uiPriority="1" w:semiHidden="1" w:unhideWhenUsed="1"/>
     <w:lsdException w:name="Body Text" w:semiHidden="1" w:unhideWhenUsed="1"/>
     <w:lsdException w:name="Body Text Indent" w:semiHidden="1" w:unhideWhenUsed="1"/>
     <w:lsdException w:name="List Continue" w:semiHidden="1" w:unhideWhenUsed="1"/>
@@ -1196,8 +1504,8 @@
     <w:lsdException w:name="Subtle Reference" w:uiPriority="31" w:qFormat="1"/>
     <w:lsdException w:name="Intense Reference" w:uiPriority="32" w:qFormat="1"/>
     <w:lsdException w:name="Book Title" w:uiPriority="33" w:qFormat="1"/>
-    <w:lsdException w:name="Bibliography" w:semiHidden="1" w:uiPriority="37" w:unhideWhenUsed="1"/>
-    <w:lsdException w:name="TOC Heading" w:semiHidden="1" w:uiPriority="39" w:unhideWhenUsed="1" w:qFormat="1"/>
+    <w:lsdException w:name="Bibliography" w:uiPriority="37" w:semiHidden="1" w:unhideWhenUsed="1"/>
+    <w:lsdException w:name="TOC Heading" w:uiPriority="39" w:semiHidden="1" w:unhideWhenUsed="1" w:qFormat="1"/>
     <w:lsdException w:name="Plain Table 1" w:uiPriority="41"/>
     <w:lsdException w:name="Plain Table 2" w:uiPriority="42"/>
     <w:lsdException w:name="Plain Table 3" w:uiPriority="43"/>
@@ -1303,16 +1611,127 @@
     <w:lsdException w:name="List Table 6 Colorful Accent 6" w:uiPriority="51"/>
     <w:lsdException w:name="List Table 7 Colorful Accent 6" w:uiPriority="52"/>
   </w:latentStyles>
-  <w:style w:type="paragraph" w:default="1" w:styleId="Normal">
+  <w:style w:type="paragraph" w:styleId="Normal" w:default="1">
     <w:name w:val="Normal"/>
     <w:qFormat/>
-    <w:rsid w:val="00B2666D"/>
+    <w:rsid w:val="00b2666d"/>
+    <w:pPr>
+      <w:widowControl/>
+      <w:bidi w:val="0"/>
+      <w:spacing w:lineRule="auto" w:line="259" w:before="0" w:after="160"/>
+      <w:jc w:val="left"/>
+    </w:pPr>
+    <w:rPr>
+      <w:rFonts w:ascii="Calibri" w:hAnsi="Calibri" w:eastAsia="Calibri" w:cs="Arial" w:asciiTheme="minorHAnsi" w:cstheme="minorBidi" w:eastAsiaTheme="minorHAnsi" w:hAnsiTheme="minorHAnsi"/>
+      <w:color w:val="auto"/>
+      <w:kern w:val="0"/>
+      <w:sz w:val="22"/>
+      <w:szCs w:val="22"/>
+      <w:lang w:val="en-US" w:eastAsia="en-US" w:bidi="ar-SA"/>
+    </w:rPr>
   </w:style>
-  <w:style w:type="character" w:default="1" w:styleId="DefaultParagraphFont">
+  <w:style w:type="character" w:styleId="DefaultParagraphFont" w:default="1">
     <w:name w:val="Default Paragraph Font"/>
     <w:uiPriority w:val="1"/>
     <w:semiHidden/>
     <w:unhideWhenUsed/>
+    <w:qFormat/>
+    <w:rPr/>
+  </w:style>
+  <w:style w:type="character" w:styleId="Fontstyle01" w:customStyle="1">
+    <w:name w:val="fontstyle01"/>
+    <w:basedOn w:val="DefaultParagraphFont"/>
+    <w:qFormat/>
+    <w:rsid w:val="00b2666d"/>
+    <w:rPr>
+      <w:rFonts w:ascii="NimbusRomNo9L-Regu" w:hAnsi="NimbusRomNo9L-Regu"/>
+      <w:b w:val="false"/>
+      <w:bCs w:val="false"/>
+      <w:i w:val="false"/>
+      <w:iCs w:val="false"/>
+      <w:color w:val="000000"/>
+      <w:sz w:val="48"/>
+      <w:szCs w:val="48"/>
+    </w:rPr>
+  </w:style>
+  <w:style w:type="paragraph" w:styleId="Heading">
+    <w:name w:val="Heading"/>
+    <w:basedOn w:val="Normal"/>
+    <w:next w:val="TextBody"/>
+    <w:qFormat/>
+    <w:pPr>
+      <w:keepNext w:val="true"/>
+      <w:spacing w:before="240" w:after="120"/>
+    </w:pPr>
+    <w:rPr>
+      <w:rFonts w:ascii="Liberation Sans" w:hAnsi="Liberation Sans" w:eastAsia="Noto Sans CJK SC" w:cs="Droid Sans Devanagari"/>
+      <w:sz w:val="28"/>
+      <w:szCs w:val="28"/>
+    </w:rPr>
+  </w:style>
+  <w:style w:type="paragraph" w:styleId="TextBody">
+    <w:name w:val="Body Text"/>
+    <w:basedOn w:val="Normal"/>
+    <w:pPr>
+      <w:spacing w:lineRule="auto" w:line="276" w:before="0" w:after="140"/>
+    </w:pPr>
+    <w:rPr/>
+  </w:style>
+  <w:style w:type="paragraph" w:styleId="List">
+    <w:name w:val="List"/>
+    <w:basedOn w:val="TextBody"/>
+    <w:pPr/>
+    <w:rPr>
+      <w:rFonts w:cs="Droid Sans Devanagari"/>
+    </w:rPr>
+  </w:style>
+  <w:style w:type="paragraph" w:styleId="Caption">
+    <w:name w:val="Caption"/>
+    <w:basedOn w:val="Normal"/>
+    <w:qFormat/>
+    <w:pPr>
+      <w:suppressLineNumbers/>
+      <w:spacing w:before="120" w:after="120"/>
+    </w:pPr>
+    <w:rPr>
+      <w:rFonts w:cs="Droid Sans Devanagari"/>
+      <w:i/>
+      <w:iCs/>
+      <w:sz w:val="24"/>
+      <w:szCs w:val="24"/>
+    </w:rPr>
+  </w:style>
+  <w:style w:type="paragraph" w:styleId="Index">
+    <w:name w:val="Index"/>
+    <w:basedOn w:val="Normal"/>
+    <w:qFormat/>
+    <w:pPr>
+      <w:suppressLineNumbers/>
+    </w:pPr>
+    <w:rPr>
+      <w:rFonts w:cs="Droid Sans Devanagari"/>
+      <w:lang w:val="zxx" w:eastAsia="zxx" w:bidi="zxx"/>
+    </w:rPr>
+  </w:style>
+  <w:style w:type="paragraph" w:styleId="ListParagraph">
+    <w:name w:val="List Paragraph"/>
+    <w:basedOn w:val="Normal"/>
+    <w:uiPriority w:val="34"/>
+    <w:qFormat/>
+    <w:rsid w:val="00cc0efd"/>
+    <w:pPr>
+      <w:spacing w:before="0" w:after="160"/>
+      <w:ind w:left="720" w:hanging="0"/>
+      <w:contextualSpacing/>
+    </w:pPr>
+    <w:rPr/>
+  </w:style>
+  <w:style w:type="numbering" w:styleId="NoList" w:default="1">
+    <w:name w:val="No List"/>
+    <w:uiPriority w:val="99"/>
+    <w:semiHidden/>
+    <w:unhideWhenUsed/>
+    <w:qFormat/>
   </w:style>
   <w:style w:type="table" w:default="1" w:styleId="TableNormal">
     <w:name w:val="Normal Table"/>
@@ -1320,7 +1739,6 @@
     <w:semiHidden/>
     <w:unhideWhenUsed/>
     <w:tblPr>
-      <w:tblInd w:w="0" w:type="dxa"/>
       <w:tblCellMar>
         <w:top w:w="0" w:type="dxa"/>
         <w:left w:w="108" w:type="dxa"/>
@@ -1328,38 +1746,6 @@
         <w:right w:w="108" w:type="dxa"/>
       </w:tblCellMar>
     </w:tblPr>
-  </w:style>
-  <w:style w:type="numbering" w:default="1" w:styleId="NoList">
-    <w:name w:val="No List"/>
-    <w:uiPriority w:val="99"/>
-    <w:semiHidden/>
-    <w:unhideWhenUsed/>
-  </w:style>
-  <w:style w:type="character" w:customStyle="1" w:styleId="fontstyle01">
-    <w:name w:val="fontstyle01"/>
-    <w:basedOn w:val="DefaultParagraphFont"/>
-    <w:rsid w:val="00B2666D"/>
-    <w:rPr>
-      <w:rFonts w:ascii="NimbusRomNo9L-Regu" w:hAnsi="NimbusRomNo9L-Regu" w:hint="default"/>
-      <w:b w:val="0"/>
-      <w:bCs w:val="0"/>
-      <w:i w:val="0"/>
-      <w:iCs w:val="0"/>
-      <w:color w:val="000000"/>
-      <w:sz w:val="48"/>
-      <w:szCs w:val="48"/>
-    </w:rPr>
-  </w:style>
-  <w:style w:type="paragraph" w:styleId="ListParagraph">
-    <w:name w:val="List Paragraph"/>
-    <w:basedOn w:val="Normal"/>
-    <w:uiPriority w:val="34"/>
-    <w:qFormat/>
-    <w:rsid w:val="00CC0EFD"/>
-    <w:pPr>
-      <w:ind w:left="720"/>
-      <w:contextualSpacing/>
-    </w:pPr>
   </w:style>
 </w:styles>
 </file>

</xml_diff>